<commit_message>
Added code appendix and design artefacts
</commit_message>
<xml_diff>
--- a/OwlPredict.docx
+++ b/OwlPredict.docx
@@ -4377,7 +4377,7 @@
         <mc:AlternateContent>
           <mc:Choice Requires="wpg">
             <w:drawing>
-              <wp:anchor distT="0" distB="0" distL="114300" distR="114300" simplePos="0" relativeHeight="251654144" behindDoc="0" locked="0" layoutInCell="1" allowOverlap="1" wp14:anchorId="45B43A15" wp14:editId="1E509EC1">
+              <wp:anchor distT="0" distB="0" distL="114300" distR="114300" simplePos="0" relativeHeight="251652096" behindDoc="0" locked="0" layoutInCell="1" allowOverlap="1" wp14:anchorId="45B43A15" wp14:editId="32BEF95A">
                 <wp:simplePos x="0" y="0"/>
                 <wp:positionH relativeFrom="column">
                   <wp:posOffset>3870267</wp:posOffset>
@@ -4466,27 +4466,14 @@
                               <w:r>
                                 <w:t xml:space="preserve">Figure </w:t>
                               </w:r>
-                              <w:r>
-                                <w:fldChar w:fldCharType="begin"/>
-                              </w:r>
-                              <w:r>
-                                <w:instrText xml:space="preserve"> SEQ Figure \* ARABIC </w:instrText>
-                              </w:r>
-                              <w:r>
-                                <w:fldChar w:fldCharType="separate"/>
-                              </w:r>
-                              <w:r>
-                                <w:rPr>
-                                  <w:noProof/>
-                                </w:rPr>
-                                <w:t>1</w:t>
-                              </w:r>
-                              <w:r>
-                                <w:rPr>
-                                  <w:noProof/>
-                                </w:rPr>
-                                <w:fldChar w:fldCharType="end"/>
-                              </w:r>
+                              <w:fldSimple w:instr=" SEQ Figure \* ARABIC ">
+                                <w:r>
+                                  <w:rPr>
+                                    <w:noProof/>
+                                  </w:rPr>
+                                  <w:t>1</w:t>
+                                </w:r>
+                              </w:fldSimple>
                               <w:r>
                                 <w:rPr>
                                   <w:noProof/>
@@ -4549,7 +4536,7 @@
           </mc:Choice>
           <mc:Fallback>
             <w:pict>
-              <v:group w14:anchorId="45B43A15" id="Group 3" o:spid="_x0000_s1026" style="position:absolute;margin-left:304.75pt;margin-top:18.4pt;width:156.9pt;height:215.25pt;z-index:251654144" coordsize="19926,27336" o:gfxdata="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">
+              <v:group w14:anchorId="45B43A15" id="Group 3" o:spid="_x0000_s1026" style="position:absolute;margin-left:304.75pt;margin-top:18.4pt;width:156.9pt;height:215.25pt;z-index:251652096" coordsize="19926,27336" o:gfxdata="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">
                 <v:shapetype id="_x0000_t75" coordsize="21600,21600" o:spt="75" o:preferrelative="t" path="m@4@5l@4@11@9@11@9@5xe" filled="f" stroked="f">
                   <v:stroke joinstyle="miter"/>
                   <v:formulas>
@@ -4589,27 +4576,14 @@
                         <w:r>
                           <w:t xml:space="preserve">Figure </w:t>
                         </w:r>
-                        <w:r>
-                          <w:fldChar w:fldCharType="begin"/>
-                        </w:r>
-                        <w:r>
-                          <w:instrText xml:space="preserve"> SEQ Figure \* ARABIC </w:instrText>
-                        </w:r>
-                        <w:r>
-                          <w:fldChar w:fldCharType="separate"/>
-                        </w:r>
-                        <w:r>
-                          <w:rPr>
-                            <w:noProof/>
-                          </w:rPr>
-                          <w:t>1</w:t>
-                        </w:r>
-                        <w:r>
-                          <w:rPr>
-                            <w:noProof/>
-                          </w:rPr>
-                          <w:fldChar w:fldCharType="end"/>
-                        </w:r>
+                        <w:fldSimple w:instr=" SEQ Figure \* ARABIC ">
+                          <w:r>
+                            <w:rPr>
+                              <w:noProof/>
+                            </w:rPr>
+                            <w:t>1</w:t>
+                          </w:r>
+                        </w:fldSimple>
                         <w:r>
                           <w:rPr>
                             <w:noProof/>
@@ -5217,7 +5191,7 @@
         <mc:AlternateContent>
           <mc:Choice Requires="wpg">
             <w:drawing>
-              <wp:inline distT="0" distB="0" distL="0" distR="0" wp14:anchorId="7FB638CD" wp14:editId="15E71FF7">
+              <wp:inline distT="0" distB="0" distL="0" distR="0" wp14:anchorId="7FB638CD" wp14:editId="6370C9F6">
                 <wp:extent cx="4762500" cy="2657475"/>
                 <wp:effectExtent l="0" t="0" r="0" b="9525"/>
                 <wp:docPr id="6" name="Group 6"/>
@@ -5298,27 +5272,14 @@
                               <w:r>
                                 <w:t xml:space="preserve">Figure </w:t>
                               </w:r>
-                              <w:r>
-                                <w:fldChar w:fldCharType="begin"/>
-                              </w:r>
-                              <w:r>
-                                <w:instrText xml:space="preserve"> SEQ Figure \* ARABIC </w:instrText>
-                              </w:r>
-                              <w:r>
-                                <w:fldChar w:fldCharType="separate"/>
-                              </w:r>
-                              <w:r>
-                                <w:rPr>
-                                  <w:noProof/>
-                                </w:rPr>
-                                <w:t>2</w:t>
-                              </w:r>
-                              <w:r>
-                                <w:rPr>
-                                  <w:noProof/>
-                                </w:rPr>
-                                <w:fldChar w:fldCharType="end"/>
-                              </w:r>
+                              <w:fldSimple w:instr=" SEQ Figure \* ARABIC ">
+                                <w:r>
+                                  <w:rPr>
+                                    <w:noProof/>
+                                  </w:rPr>
+                                  <w:t>2</w:t>
+                                </w:r>
+                              </w:fldSimple>
                               <w:r>
                                 <w:rPr>
                                   <w:noProof/>
@@ -5392,27 +5353,14 @@
                         <w:r>
                           <w:t xml:space="preserve">Figure </w:t>
                         </w:r>
-                        <w:r>
-                          <w:fldChar w:fldCharType="begin"/>
-                        </w:r>
-                        <w:r>
-                          <w:instrText xml:space="preserve"> SEQ Figure \* ARABIC </w:instrText>
-                        </w:r>
-                        <w:r>
-                          <w:fldChar w:fldCharType="separate"/>
-                        </w:r>
-                        <w:r>
-                          <w:rPr>
-                            <w:noProof/>
-                          </w:rPr>
-                          <w:t>2</w:t>
-                        </w:r>
-                        <w:r>
-                          <w:rPr>
-                            <w:noProof/>
-                          </w:rPr>
-                          <w:fldChar w:fldCharType="end"/>
-                        </w:r>
+                        <w:fldSimple w:instr=" SEQ Figure \* ARABIC ">
+                          <w:r>
+                            <w:rPr>
+                              <w:noProof/>
+                            </w:rPr>
+                            <w:t>2</w:t>
+                          </w:r>
+                        </w:fldSimple>
                         <w:r>
                           <w:rPr>
                             <w:noProof/>
@@ -5828,7 +5776,7 @@
         <mc:AlternateContent>
           <mc:Choice Requires="wpg">
             <w:drawing>
-              <wp:inline distT="0" distB="0" distL="0" distR="0" wp14:anchorId="4257AACA" wp14:editId="19EC5372">
+              <wp:inline distT="0" distB="0" distL="0" distR="0" wp14:anchorId="4257AACA" wp14:editId="7900BB27">
                 <wp:extent cx="3346450" cy="3238500"/>
                 <wp:effectExtent l="0" t="0" r="6350" b="0"/>
                 <wp:docPr id="20" name="Group 20"/>
@@ -5909,24 +5857,14 @@
                               <w:r>
                                 <w:t xml:space="preserve">Figure </w:t>
                               </w:r>
-                              <w:r>
-                                <w:fldChar w:fldCharType="begin"/>
-                              </w:r>
-                              <w:r>
-                                <w:instrText xml:space="preserve"> SEQ Figure \* ARABIC </w:instrText>
-                              </w:r>
-                              <w:r>
-                                <w:fldChar w:fldCharType="separate"/>
-                              </w:r>
-                              <w:r>
-                                <w:rPr>
-                                  <w:noProof/>
-                                </w:rPr>
-                                <w:t>3</w:t>
-                              </w:r>
-                              <w:r>
-                                <w:fldChar w:fldCharType="end"/>
-                              </w:r>
+                              <w:fldSimple w:instr=" SEQ Figure \* ARABIC ">
+                                <w:r>
+                                  <w:rPr>
+                                    <w:noProof/>
+                                  </w:rPr>
+                                  <w:t>3</w:t>
+                                </w:r>
+                              </w:fldSimple>
                               <w:r>
                                 <w:t xml:space="preserve"> </w:t>
                               </w:r>
@@ -6000,24 +5938,14 @@
                         <w:r>
                           <w:t xml:space="preserve">Figure </w:t>
                         </w:r>
-                        <w:r>
-                          <w:fldChar w:fldCharType="begin"/>
-                        </w:r>
-                        <w:r>
-                          <w:instrText xml:space="preserve"> SEQ Figure \* ARABIC </w:instrText>
-                        </w:r>
-                        <w:r>
-                          <w:fldChar w:fldCharType="separate"/>
-                        </w:r>
-                        <w:r>
-                          <w:rPr>
-                            <w:noProof/>
-                          </w:rPr>
-                          <w:t>3</w:t>
-                        </w:r>
-                        <w:r>
-                          <w:fldChar w:fldCharType="end"/>
-                        </w:r>
+                        <w:fldSimple w:instr=" SEQ Figure \* ARABIC ">
+                          <w:r>
+                            <w:rPr>
+                              <w:noProof/>
+                            </w:rPr>
+                            <w:t>3</w:t>
+                          </w:r>
+                        </w:fldSimple>
                         <w:r>
                           <w:t xml:space="preserve"> </w:t>
                         </w:r>
@@ -6348,7 +6276,7 @@
         <mc:AlternateContent>
           <mc:Choice Requires="wpg">
             <w:drawing>
-              <wp:inline distT="0" distB="0" distL="0" distR="0" wp14:anchorId="11AA78F7" wp14:editId="56D304F2">
+              <wp:inline distT="0" distB="0" distL="0" distR="0" wp14:anchorId="11AA78F7" wp14:editId="2C18D0BD">
                 <wp:extent cx="3456305" cy="2774373"/>
                 <wp:effectExtent l="0" t="0" r="0" b="6985"/>
                 <wp:docPr id="12" name="Group 12"/>
@@ -6421,24 +6349,14 @@
                               <w:r>
                                 <w:t xml:space="preserve">Figure </w:t>
                               </w:r>
-                              <w:r>
-                                <w:fldChar w:fldCharType="begin"/>
-                              </w:r>
-                              <w:r>
-                                <w:instrText xml:space="preserve"> SEQ Figure \* ARABIC </w:instrText>
-                              </w:r>
-                              <w:r>
-                                <w:fldChar w:fldCharType="separate"/>
-                              </w:r>
-                              <w:r>
-                                <w:rPr>
-                                  <w:noProof/>
-                                </w:rPr>
-                                <w:t>4</w:t>
-                              </w:r>
-                              <w:r>
-                                <w:fldChar w:fldCharType="end"/>
-                              </w:r>
+                              <w:fldSimple w:instr=" SEQ Figure \* ARABIC ">
+                                <w:r>
+                                  <w:rPr>
+                                    <w:noProof/>
+                                  </w:rPr>
+                                  <w:t>4</w:t>
+                                </w:r>
+                              </w:fldSimple>
                               <w:r>
                                 <w:t xml:space="preserve"> </w:t>
                               </w:r>
@@ -6509,24 +6427,14 @@
                         <w:r>
                           <w:t xml:space="preserve">Figure </w:t>
                         </w:r>
-                        <w:r>
-                          <w:fldChar w:fldCharType="begin"/>
-                        </w:r>
-                        <w:r>
-                          <w:instrText xml:space="preserve"> SEQ Figure \* ARABIC </w:instrText>
-                        </w:r>
-                        <w:r>
-                          <w:fldChar w:fldCharType="separate"/>
-                        </w:r>
-                        <w:r>
-                          <w:rPr>
-                            <w:noProof/>
-                          </w:rPr>
-                          <w:t>4</w:t>
-                        </w:r>
-                        <w:r>
-                          <w:fldChar w:fldCharType="end"/>
-                        </w:r>
+                        <w:fldSimple w:instr=" SEQ Figure \* ARABIC ">
+                          <w:r>
+                            <w:rPr>
+                              <w:noProof/>
+                            </w:rPr>
+                            <w:t>4</w:t>
+                          </w:r>
+                        </w:fldSimple>
                         <w:r>
                           <w:t xml:space="preserve"> </w:t>
                         </w:r>
@@ -7206,10 +7114,7 @@
         <w:t>The researcher mainly used this article to decide upon what levels of accuracy they</w:t>
       </w:r>
       <w:r>
-        <w:t xml:space="preserve"> </w:t>
-      </w:r>
-      <w:r>
-        <w:t>shoul</w:t>
+        <w:t xml:space="preserve"> shoul</w:t>
       </w:r>
       <w:r>
         <w:t>d</w:t>
@@ -7263,7 +7168,7 @@
         <mc:AlternateContent>
           <mc:Choice Requires="wpg">
             <w:drawing>
-              <wp:inline distT="0" distB="0" distL="0" distR="0" wp14:anchorId="16015DA1" wp14:editId="787196EC">
+              <wp:inline distT="0" distB="0" distL="0" distR="0" wp14:anchorId="16015DA1" wp14:editId="4F0CA904">
                 <wp:extent cx="3685309" cy="2237509"/>
                 <wp:effectExtent l="0" t="0" r="0" b="0"/>
                 <wp:docPr id="15" name="Group 15"/>
@@ -7344,24 +7249,14 @@
                               <w:r>
                                 <w:t xml:space="preserve">Figure </w:t>
                               </w:r>
-                              <w:r>
-                                <w:fldChar w:fldCharType="begin"/>
-                              </w:r>
-                              <w:r>
-                                <w:instrText xml:space="preserve"> SEQ Figure \* ARABIC </w:instrText>
-                              </w:r>
-                              <w:r>
-                                <w:fldChar w:fldCharType="separate"/>
-                              </w:r>
-                              <w:r>
-                                <w:rPr>
-                                  <w:noProof/>
-                                </w:rPr>
-                                <w:t>5</w:t>
-                              </w:r>
-                              <w:r>
-                                <w:fldChar w:fldCharType="end"/>
-                              </w:r>
+                              <w:fldSimple w:instr=" SEQ Figure \* ARABIC ">
+                                <w:r>
+                                  <w:rPr>
+                                    <w:noProof/>
+                                  </w:rPr>
+                                  <w:t>5</w:t>
+                                </w:r>
+                              </w:fldSimple>
                               <w:r>
                                 <w:t xml:space="preserve"> </w:t>
                               </w:r>
@@ -7435,24 +7330,14 @@
                         <w:r>
                           <w:t xml:space="preserve">Figure </w:t>
                         </w:r>
-                        <w:r>
-                          <w:fldChar w:fldCharType="begin"/>
-                        </w:r>
-                        <w:r>
-                          <w:instrText xml:space="preserve"> SEQ Figure \* ARABIC </w:instrText>
-                        </w:r>
-                        <w:r>
-                          <w:fldChar w:fldCharType="separate"/>
-                        </w:r>
-                        <w:r>
-                          <w:rPr>
-                            <w:noProof/>
-                          </w:rPr>
-                          <w:t>5</w:t>
-                        </w:r>
-                        <w:r>
-                          <w:fldChar w:fldCharType="end"/>
-                        </w:r>
+                        <w:fldSimple w:instr=" SEQ Figure \* ARABIC ">
+                          <w:r>
+                            <w:rPr>
+                              <w:noProof/>
+                            </w:rPr>
+                            <w:t>5</w:t>
+                          </w:r>
+                        </w:fldSimple>
                         <w:r>
                           <w:t xml:space="preserve"> </w:t>
                         </w:r>
@@ -9166,7 +9051,7 @@
         <mc:AlternateContent>
           <mc:Choice Requires="wpg">
             <w:drawing>
-              <wp:inline distT="0" distB="0" distL="0" distR="0" wp14:anchorId="7227C920" wp14:editId="2837F5F3">
+              <wp:inline distT="0" distB="0" distL="0" distR="0" wp14:anchorId="7227C920" wp14:editId="33BCEDCC">
                 <wp:extent cx="5899150" cy="5524500"/>
                 <wp:effectExtent l="0" t="0" r="6350" b="0"/>
                 <wp:docPr id="23" name="Group 23"/>
@@ -9239,24 +9124,14 @@
                               <w:r>
                                 <w:t xml:space="preserve">Figure </w:t>
                               </w:r>
-                              <w:r>
-                                <w:fldChar w:fldCharType="begin"/>
-                              </w:r>
-                              <w:r>
-                                <w:instrText xml:space="preserve"> SEQ Figure \* ARABIC </w:instrText>
-                              </w:r>
-                              <w:r>
-                                <w:fldChar w:fldCharType="separate"/>
-                              </w:r>
-                              <w:r>
-                                <w:rPr>
-                                  <w:noProof/>
-                                </w:rPr>
-                                <w:t>6</w:t>
-                              </w:r>
-                              <w:r>
-                                <w:fldChar w:fldCharType="end"/>
-                              </w:r>
+                              <w:fldSimple w:instr=" SEQ Figure \* ARABIC ">
+                                <w:r>
+                                  <w:rPr>
+                                    <w:noProof/>
+                                  </w:rPr>
+                                  <w:t>6</w:t>
+                                </w:r>
+                              </w:fldSimple>
                               <w:r>
                                 <w:t xml:space="preserve"> Work Breakdown Structure Diagram</w:t>
                               </w:r>
@@ -9292,24 +9167,14 @@
                         <w:r>
                           <w:t xml:space="preserve">Figure </w:t>
                         </w:r>
-                        <w:r>
-                          <w:fldChar w:fldCharType="begin"/>
-                        </w:r>
-                        <w:r>
-                          <w:instrText xml:space="preserve"> SEQ Figure \* ARABIC </w:instrText>
-                        </w:r>
-                        <w:r>
-                          <w:fldChar w:fldCharType="separate"/>
-                        </w:r>
-                        <w:r>
-                          <w:rPr>
-                            <w:noProof/>
-                          </w:rPr>
-                          <w:t>6</w:t>
-                        </w:r>
-                        <w:r>
-                          <w:fldChar w:fldCharType="end"/>
-                        </w:r>
+                        <w:fldSimple w:instr=" SEQ Figure \* ARABIC ">
+                          <w:r>
+                            <w:rPr>
+                              <w:noProof/>
+                            </w:rPr>
+                            <w:t>6</w:t>
+                          </w:r>
+                        </w:fldSimple>
                         <w:r>
                           <w:t xml:space="preserve"> Work Breakdown Structure Diagram</w:t>
                         </w:r>
@@ -9341,7 +9206,7 @@
         <mc:AlternateContent>
           <mc:Choice Requires="wpg">
             <w:drawing>
-              <wp:anchor distT="0" distB="0" distL="114300" distR="114300" simplePos="0" relativeHeight="251659264" behindDoc="0" locked="0" layoutInCell="1" allowOverlap="1" wp14:anchorId="40D86DBE" wp14:editId="7C9504F0">
+              <wp:anchor distT="0" distB="0" distL="114300" distR="114300" simplePos="0" relativeHeight="251657216" behindDoc="0" locked="0" layoutInCell="1" allowOverlap="1" wp14:anchorId="40D86DBE" wp14:editId="71FB81CC">
                 <wp:simplePos x="0" y="0"/>
                 <wp:positionH relativeFrom="column">
                   <wp:posOffset>-415636</wp:posOffset>
@@ -9454,24 +9319,14 @@
                               <w:r>
                                 <w:t xml:space="preserve">Figure </w:t>
                               </w:r>
-                              <w:r>
-                                <w:fldChar w:fldCharType="begin"/>
-                              </w:r>
-                              <w:r>
-                                <w:instrText xml:space="preserve"> SEQ Figure \* ARABIC </w:instrText>
-                              </w:r>
-                              <w:r>
-                                <w:fldChar w:fldCharType="separate"/>
-                              </w:r>
-                              <w:r>
-                                <w:rPr>
-                                  <w:noProof/>
-                                </w:rPr>
-                                <w:t>7</w:t>
-                              </w:r>
-                              <w:r>
-                                <w:fldChar w:fldCharType="end"/>
-                              </w:r>
+                              <w:fldSimple w:instr=" SEQ Figure \* ARABIC ">
+                                <w:r>
+                                  <w:rPr>
+                                    <w:noProof/>
+                                  </w:rPr>
+                                  <w:t>7</w:t>
+                                </w:r>
+                              </w:fldSimple>
                               <w:r>
                                 <w:t xml:space="preserve"> Gantt Chart</w:t>
                               </w:r>
@@ -9493,7 +9348,7 @@
           </mc:Choice>
           <mc:Fallback>
             <w:pict>
-              <v:group w14:anchorId="40D86DBE" id="Group 17" o:spid="_x0000_s1044" style="position:absolute;left:0;text-align:left;margin-left:-32.75pt;margin-top:21.25pt;width:516.5pt;height:550.6pt;z-index:251659264;mso-position-horizontal-relative:text;mso-position-vertical-relative:text" coordsize="65595,69926" o:gfxdata="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">
+              <v:group w14:anchorId="40D86DBE" id="Group 17" o:spid="_x0000_s1044" style="position:absolute;left:0;text-align:left;margin-left:-32.75pt;margin-top:21.25pt;width:516.5pt;height:550.6pt;z-index:251657216;mso-position-horizontal-relative:text;mso-position-vertical-relative:text" coordsize="65595,69926" o:gfxdata="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">
                 <v:shape id="Picture 7" o:spid="_x0000_s1045" type="#_x0000_t75" style="position:absolute;top:32558;width:65595;height:34188;visibility:visible;mso-wrap-style:square" o:gfxdata="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">
                   <v:imagedata r:id="rId26" o:title=""/>
                 </v:shape>
@@ -9513,24 +9368,14 @@
                         <w:r>
                           <w:t xml:space="preserve">Figure </w:t>
                         </w:r>
-                        <w:r>
-                          <w:fldChar w:fldCharType="begin"/>
-                        </w:r>
-                        <w:r>
-                          <w:instrText xml:space="preserve"> SEQ Figure \* ARABIC </w:instrText>
-                        </w:r>
-                        <w:r>
-                          <w:fldChar w:fldCharType="separate"/>
-                        </w:r>
-                        <w:r>
-                          <w:rPr>
-                            <w:noProof/>
-                          </w:rPr>
-                          <w:t>7</w:t>
-                        </w:r>
-                        <w:r>
-                          <w:fldChar w:fldCharType="end"/>
-                        </w:r>
+                        <w:fldSimple w:instr=" SEQ Figure \* ARABIC ">
+                          <w:r>
+                            <w:rPr>
+                              <w:noProof/>
+                            </w:rPr>
+                            <w:t>7</w:t>
+                          </w:r>
+                        </w:fldSimple>
                         <w:r>
                           <w:t xml:space="preserve"> Gantt Chart</w:t>
                         </w:r>
@@ -11637,9 +11482,504 @@
       </w:pPr>
       <w:bookmarkStart w:id="30" w:name="_Toc57499146"/>
       <w:r>
+        <w:lastRenderedPageBreak/>
         <w:t>Design Artefacts for the Initial Prototype</w:t>
       </w:r>
       <w:bookmarkEnd w:id="30"/>
+    </w:p>
+    <w:p>
+      <w:pPr>
+        <w:pStyle w:val="Heading3"/>
+      </w:pPr>
+      <w:r>
+        <w:t>5.2.1</w:t>
+      </w:r>
+      <w:r>
+        <w:tab/>
+        <w:t>Visualisation of K Nearest Neighbour</w:t>
+      </w:r>
+      <w:r>
+        <w:t xml:space="preserve"> Algorithm</w:t>
+      </w:r>
+      <w:r>
+        <w:t xml:space="preserve"> for the Initial Implementation</w:t>
+      </w:r>
+    </w:p>
+    <w:p>
+      <w:r>
+        <w:rPr>
+          <w:noProof/>
+        </w:rPr>
+        <mc:AlternateContent>
+          <mc:Choice Requires="wpg">
+            <w:drawing>
+              <wp:inline distT="0" distB="0" distL="0" distR="0" wp14:anchorId="0BB1D4DB" wp14:editId="58AF7561">
+                <wp:extent cx="5731510" cy="4491990"/>
+                <wp:effectExtent l="0" t="0" r="2540" b="3810"/>
+                <wp:docPr id="25" name="Group 25"/>
+                <wp:cNvGraphicFramePr/>
+                <a:graphic xmlns:a="http://schemas.openxmlformats.org/drawingml/2006/main">
+                  <a:graphicData uri="http://schemas.microsoft.com/office/word/2010/wordprocessingGroup">
+                    <wpg:wgp>
+                      <wpg:cNvGrpSpPr/>
+                      <wpg:grpSpPr>
+                        <a:xfrm>
+                          <a:off x="0" y="0"/>
+                          <a:ext cx="5731510" cy="4491990"/>
+                          <a:chOff x="0" y="0"/>
+                          <a:chExt cx="5731510" cy="4491990"/>
+                        </a:xfrm>
+                      </wpg:grpSpPr>
+                      <pic:pic xmlns:pic="http://schemas.openxmlformats.org/drawingml/2006/picture">
+                        <pic:nvPicPr>
+                          <pic:cNvPr id="11" name="Picture 11"/>
+                          <pic:cNvPicPr>
+                            <a:picLocks noChangeAspect="1"/>
+                          </pic:cNvPicPr>
+                        </pic:nvPicPr>
+                        <pic:blipFill>
+                          <a:blip r:embed="rId28" cstate="print">
+                            <a:extLst>
+                              <a:ext uri="{28A0092B-C50C-407E-A947-70E740481C1C}">
+                                <a14:useLocalDpi xmlns:a14="http://schemas.microsoft.com/office/drawing/2010/main" val="0"/>
+                              </a:ext>
+                            </a:extLst>
+                          </a:blip>
+                          <a:srcRect/>
+                          <a:stretch>
+                            <a:fillRect/>
+                          </a:stretch>
+                        </pic:blipFill>
+                        <pic:spPr bwMode="auto">
+                          <a:xfrm>
+                            <a:off x="0" y="0"/>
+                            <a:ext cx="5731510" cy="4170680"/>
+                          </a:xfrm>
+                          <a:prstGeom prst="rect">
+                            <a:avLst/>
+                          </a:prstGeom>
+                          <a:noFill/>
+                          <a:ln>
+                            <a:noFill/>
+                          </a:ln>
+                        </pic:spPr>
+                      </pic:pic>
+                      <wps:wsp>
+                        <wps:cNvPr id="24" name="Text Box 24"/>
+                        <wps:cNvSpPr txBox="1"/>
+                        <wps:spPr>
+                          <a:xfrm>
+                            <a:off x="0" y="4225290"/>
+                            <a:ext cx="5731510" cy="266700"/>
+                          </a:xfrm>
+                          <a:prstGeom prst="rect">
+                            <a:avLst/>
+                          </a:prstGeom>
+                          <a:solidFill>
+                            <a:prstClr val="white"/>
+                          </a:solidFill>
+                          <a:ln>
+                            <a:noFill/>
+                          </a:ln>
+                        </wps:spPr>
+                        <wps:txbx>
+                          <w:txbxContent>
+                            <w:p>
+                              <w:pPr>
+                                <w:pStyle w:val="Caption"/>
+                                <w:rPr>
+                                  <w:noProof/>
+                                </w:rPr>
+                              </w:pPr>
+                              <w:r>
+                                <w:t xml:space="preserve">Figure </w:t>
+                              </w:r>
+                              <w:fldSimple w:instr=" SEQ Figure \* ARABIC ">
+                                <w:r>
+                                  <w:rPr>
+                                    <w:noProof/>
+                                  </w:rPr>
+                                  <w:t>8</w:t>
+                                </w:r>
+                              </w:fldSimple>
+                              <w:r>
+                                <w:t xml:space="preserve"> Visualisation of My KNN Algorithm</w:t>
+                              </w:r>
+                            </w:p>
+                          </w:txbxContent>
+                        </wps:txbx>
+                        <wps:bodyPr rot="0" spcFirstLastPara="0" vertOverflow="overflow" horzOverflow="overflow" vert="horz" wrap="square" lIns="0" tIns="0" rIns="0" bIns="0" numCol="1" spcCol="0" rtlCol="0" fromWordArt="0" anchor="t" anchorCtr="0" forceAA="0" compatLnSpc="1">
+                          <a:prstTxWarp prst="textNoShape">
+                            <a:avLst/>
+                          </a:prstTxWarp>
+                          <a:spAutoFit/>
+                        </wps:bodyPr>
+                      </wps:wsp>
+                    </wpg:wgp>
+                  </a:graphicData>
+                </a:graphic>
+              </wp:inline>
+            </w:drawing>
+          </mc:Choice>
+          <mc:Fallback>
+            <w:pict>
+              <v:group w14:anchorId="0BB1D4DB" id="Group 25" o:spid="_x0000_s1048" style="width:451.3pt;height:353.7pt;mso-position-horizontal-relative:char;mso-position-vertical-relative:line" coordsize="57315,44919" o:gfxdata="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">
+                <v:shape id="Picture 11" o:spid="_x0000_s1049" type="#_x0000_t75" style="position:absolute;width:57315;height:41706;visibility:visible;mso-wrap-style:square" o:gfxdata="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">
+                  <v:imagedata r:id="rId29" o:title=""/>
+                </v:shape>
+                <v:shape id="Text Box 24" o:spid="_x0000_s1050" type="#_x0000_t202" style="position:absolute;top:42252;width:57315;height:2667;visibility:visible;mso-wrap-style:square;v-text-anchor:top" o:gfxdata="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" stroked="f">
+                  <v:textbox style="mso-fit-shape-to-text:t" inset="0,0,0,0">
+                    <w:txbxContent>
+                      <w:p>
+                        <w:pPr>
+                          <w:pStyle w:val="Caption"/>
+                          <w:rPr>
+                            <w:noProof/>
+                          </w:rPr>
+                        </w:pPr>
+                        <w:r>
+                          <w:t xml:space="preserve">Figure </w:t>
+                        </w:r>
+                        <w:fldSimple w:instr=" SEQ Figure \* ARABIC ">
+                          <w:r>
+                            <w:rPr>
+                              <w:noProof/>
+                            </w:rPr>
+                            <w:t>8</w:t>
+                          </w:r>
+                        </w:fldSimple>
+                        <w:r>
+                          <w:t xml:space="preserve"> Visualisation of My KNN Algorithm</w:t>
+                        </w:r>
+                      </w:p>
+                    </w:txbxContent>
+                  </v:textbox>
+                </v:shape>
+                <w10:anchorlock/>
+              </v:group>
+            </w:pict>
+          </mc:Fallback>
+        </mc:AlternateContent>
+      </w:r>
+    </w:p>
+    <w:p>
+      <w:r>
+        <w:t>To</w:t>
+      </w:r>
+      <w:r>
+        <w:t xml:space="preserve"> help</w:t>
+      </w:r>
+      <w:r>
+        <w:t xml:space="preserve"> understand K Nearest Neighbour</w:t>
+      </w:r>
+      <w:r>
+        <w:t xml:space="preserve"> in regards to the initial implementation</w:t>
+      </w:r>
+      <w:r>
+        <w:t xml:space="preserve"> </w:t>
+      </w:r>
+      <w:r>
+        <w:t xml:space="preserve">the developer </w:t>
+      </w:r>
+      <w:r>
+        <w:t xml:space="preserve">used a whiteboard to draw out an example of how the data may look plotted into a graph when there is only one or two dimensions as it was planned in the initial implementation. </w:t>
+      </w:r>
+      <w:r>
+        <w:br/>
+        <w:t>In Figure 8 the large central diagram was plotting team one’s win rate (T1) against team two’s win rate (T2)</w:t>
+      </w:r>
+      <w:r>
+        <w:t xml:space="preserve"> for each match</w:t>
+      </w:r>
+      <w:r>
+        <w:t xml:space="preserve"> and the small diagram in the bottom right is </w:t>
+      </w:r>
+      <w:r>
+        <w:t>plotting the difference in win rate between team one and team two for each match game</w:t>
+      </w:r>
+      <w:r>
+        <w:t>. The developer also took into consideration</w:t>
+      </w:r>
+      <w:r>
+        <w:t xml:space="preserve"> that for both of these methods</w:t>
+      </w:r>
+      <w:r>
+        <w:t xml:space="preserve"> the</w:t>
+      </w:r>
+      <w:r>
+        <w:t>re is a</w:t>
+      </w:r>
+      <w:r>
+        <w:t xml:space="preserve"> possibility that there </w:t>
+      </w:r>
+      <w:r>
+        <w:t>could</w:t>
+      </w:r>
+      <w:r>
+        <w:t xml:space="preserve"> be a skew in the data, where team one for example wins more often</w:t>
+      </w:r>
+      <w:r>
+        <w:t xml:space="preserve"> which could lead to predictions being swayed towards team one.</w:t>
+      </w:r>
+      <w:r>
+        <w:t xml:space="preserve"> </w:t>
+      </w:r>
+      <w:r>
+        <w:t>T</w:t>
+      </w:r>
+      <w:r>
+        <w:t xml:space="preserve">o counteract </w:t>
+      </w:r>
+      <w:r>
+        <w:t>this,</w:t>
+      </w:r>
+      <w:r>
+        <w:t xml:space="preserve"> it may be necessary to plot each match that occurs twice</w:t>
+      </w:r>
+      <w:r>
+        <w:t>,</w:t>
+      </w:r>
+      <w:r>
+        <w:t xml:space="preserve"> but swapping which team is team one and which </w:t>
+      </w:r>
+      <w:r>
+        <w:t>team</w:t>
+      </w:r>
+      <w:r>
+        <w:t xml:space="preserve"> is team two</w:t>
+      </w:r>
+      <w:r>
+        <w:t xml:space="preserve">, then </w:t>
+      </w:r>
+      <w:r>
+        <w:t>getting the win rate difference</w:t>
+      </w:r>
+      <w:r>
+        <w:t xml:space="preserve"> with this new order as well</w:t>
+      </w:r>
+      <w:r>
+        <w:t>.</w:t>
+      </w:r>
+      <w:r>
+        <w:br/>
+        <w:t>This will be useful in the development as it allows the developer to  better understand what is happening to the data and how it is being used in a visual way.</w:t>
+      </w:r>
+    </w:p>
+    <w:p>
+      <w:r>
+        <w:br w:type="page"/>
+      </w:r>
+    </w:p>
+    <w:p>
+      <w:pPr>
+        <w:pStyle w:val="Heading3"/>
+      </w:pPr>
+      <w:r>
+        <w:lastRenderedPageBreak/>
+        <w:t>5.2.2</w:t>
+      </w:r>
+      <w:r>
+        <w:tab/>
+        <w:t>System Flow Diagram</w:t>
+      </w:r>
+    </w:p>
+    <w:p>
+      <w:r>
+        <w:rPr>
+          <w:noProof/>
+        </w:rPr>
+        <mc:AlternateContent>
+          <mc:Choice Requires="wpg">
+            <w:drawing>
+              <wp:anchor distT="0" distB="0" distL="114300" distR="114300" simplePos="0" relativeHeight="251658240" behindDoc="0" locked="0" layoutInCell="1" allowOverlap="1" wp14:anchorId="4A48AB70" wp14:editId="27599A4C">
+                <wp:simplePos x="0" y="0"/>
+                <wp:positionH relativeFrom="column">
+                  <wp:posOffset>0</wp:posOffset>
+                </wp:positionH>
+                <wp:positionV relativeFrom="paragraph">
+                  <wp:posOffset>0</wp:posOffset>
+                </wp:positionV>
+                <wp:extent cx="2091690" cy="7048500"/>
+                <wp:effectExtent l="0" t="0" r="3810" b="0"/>
+                <wp:wrapSquare wrapText="bothSides"/>
+                <wp:docPr id="28" name="Group 28"/>
+                <wp:cNvGraphicFramePr/>
+                <a:graphic xmlns:a="http://schemas.openxmlformats.org/drawingml/2006/main">
+                  <a:graphicData uri="http://schemas.microsoft.com/office/word/2010/wordprocessingGroup">
+                    <wpg:wgp>
+                      <wpg:cNvGrpSpPr/>
+                      <wpg:grpSpPr>
+                        <a:xfrm>
+                          <a:off x="0" y="0"/>
+                          <a:ext cx="2091690" cy="7048500"/>
+                          <a:chOff x="0" y="0"/>
+                          <a:chExt cx="2091690" cy="7048500"/>
+                        </a:xfrm>
+                      </wpg:grpSpPr>
+                      <pic:pic xmlns:pic="http://schemas.openxmlformats.org/drawingml/2006/picture">
+                        <pic:nvPicPr>
+                          <pic:cNvPr id="26" name="Picture 26"/>
+                          <pic:cNvPicPr>
+                            <a:picLocks noChangeAspect="1"/>
+                          </pic:cNvPicPr>
+                        </pic:nvPicPr>
+                        <pic:blipFill>
+                          <a:blip r:embed="rId30">
+                            <a:extLst>
+                              <a:ext uri="{28A0092B-C50C-407E-A947-70E740481C1C}">
+                                <a14:useLocalDpi xmlns:a14="http://schemas.microsoft.com/office/drawing/2010/main" val="0"/>
+                              </a:ext>
+                            </a:extLst>
+                          </a:blip>
+                          <a:stretch>
+                            <a:fillRect/>
+                          </a:stretch>
+                        </pic:blipFill>
+                        <pic:spPr>
+                          <a:xfrm>
+                            <a:off x="540327" y="0"/>
+                            <a:ext cx="1051560" cy="6720840"/>
+                          </a:xfrm>
+                          <a:prstGeom prst="rect">
+                            <a:avLst/>
+                          </a:prstGeom>
+                        </pic:spPr>
+                      </pic:pic>
+                      <wps:wsp>
+                        <wps:cNvPr id="27" name="Text Box 27"/>
+                        <wps:cNvSpPr txBox="1"/>
+                        <wps:spPr>
+                          <a:xfrm>
+                            <a:off x="0" y="6781800"/>
+                            <a:ext cx="2091690" cy="266700"/>
+                          </a:xfrm>
+                          <a:prstGeom prst="rect">
+                            <a:avLst/>
+                          </a:prstGeom>
+                          <a:solidFill>
+                            <a:prstClr val="white"/>
+                          </a:solidFill>
+                          <a:ln>
+                            <a:noFill/>
+                          </a:ln>
+                        </wps:spPr>
+                        <wps:txbx>
+                          <w:txbxContent>
+                            <w:p>
+                              <w:pPr>
+                                <w:pStyle w:val="Caption"/>
+                              </w:pPr>
+                              <w:r>
+                                <w:t xml:space="preserve">Figure </w:t>
+                              </w:r>
+                              <w:r>
+                                <w:fldChar w:fldCharType="begin"/>
+                              </w:r>
+                              <w:r>
+                                <w:instrText xml:space="preserve"> SEQ Figure \* ARABIC </w:instrText>
+                              </w:r>
+                              <w:r>
+                                <w:fldChar w:fldCharType="separate"/>
+                              </w:r>
+                              <w:r>
+                                <w:rPr>
+                                  <w:noProof/>
+                                </w:rPr>
+                                <w:t>9</w:t>
+                              </w:r>
+                              <w:r>
+                                <w:fldChar w:fldCharType="end"/>
+                              </w:r>
+                              <w:r>
+                                <w:t xml:space="preserve"> Flowchart of Initial Implementation</w:t>
+                              </w:r>
+                            </w:p>
+                          </w:txbxContent>
+                        </wps:txbx>
+                        <wps:bodyPr rot="0" spcFirstLastPara="0" vertOverflow="overflow" horzOverflow="overflow" vert="horz" wrap="square" lIns="0" tIns="0" rIns="0" bIns="0" numCol="1" spcCol="0" rtlCol="0" fromWordArt="0" anchor="t" anchorCtr="0" forceAA="0" compatLnSpc="1">
+                          <a:prstTxWarp prst="textNoShape">
+                            <a:avLst/>
+                          </a:prstTxWarp>
+                          <a:spAutoFit/>
+                        </wps:bodyPr>
+                      </wps:wsp>
+                    </wpg:wgp>
+                  </a:graphicData>
+                </a:graphic>
+              </wp:anchor>
+            </w:drawing>
+          </mc:Choice>
+          <mc:Fallback>
+            <w:pict>
+              <v:group w14:anchorId="4A48AB70" id="Group 28" o:spid="_x0000_s1051" style="position:absolute;margin-left:0;margin-top:0;width:164.7pt;height:555pt;z-index:251658240;mso-position-horizontal-relative:text;mso-position-vertical-relative:text" coordsize="20916,70485" o:gfxdata="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">
+                <v:shape id="Picture 26" o:spid="_x0000_s1052" type="#_x0000_t75" style="position:absolute;left:5403;width:10515;height:67208;visibility:visible;mso-wrap-style:square" o:gfxdata="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">
+                  <v:imagedata r:id="rId31" o:title=""/>
+                </v:shape>
+                <v:shape id="Text Box 27" o:spid="_x0000_s1053" type="#_x0000_t202" style="position:absolute;top:67818;width:20916;height:2667;visibility:visible;mso-wrap-style:square;v-text-anchor:top" o:gfxdata="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" stroked="f">
+                  <v:textbox style="mso-fit-shape-to-text:t" inset="0,0,0,0">
+                    <w:txbxContent>
+                      <w:p>
+                        <w:pPr>
+                          <w:pStyle w:val="Caption"/>
+                        </w:pPr>
+                        <w:r>
+                          <w:t xml:space="preserve">Figure </w:t>
+                        </w:r>
+                        <w:r>
+                          <w:fldChar w:fldCharType="begin"/>
+                        </w:r>
+                        <w:r>
+                          <w:instrText xml:space="preserve"> SEQ Figure \* ARABIC </w:instrText>
+                        </w:r>
+                        <w:r>
+                          <w:fldChar w:fldCharType="separate"/>
+                        </w:r>
+                        <w:r>
+                          <w:rPr>
+                            <w:noProof/>
+                          </w:rPr>
+                          <w:t>9</w:t>
+                        </w:r>
+                        <w:r>
+                          <w:fldChar w:fldCharType="end"/>
+                        </w:r>
+                        <w:r>
+                          <w:t xml:space="preserve"> Flowchart of Initial Implementation</w:t>
+                        </w:r>
+                      </w:p>
+                    </w:txbxContent>
+                  </v:textbox>
+                </v:shape>
+                <w10:wrap type="square"/>
+              </v:group>
+            </w:pict>
+          </mc:Fallback>
+        </mc:AlternateContent>
+      </w:r>
+      <w:r>
+        <w:t>The Developer created a flowchart showing the planned steps that would happen to help in developing the initial implementation. This will be useful as a way to keep track of what needs to be done and in what order</w:t>
+      </w:r>
+      <w:r>
+        <w:t xml:space="preserve"> </w:t>
+      </w:r>
+      <w:r>
+        <w:t>to ensure</w:t>
+      </w:r>
+      <w:r>
+        <w:t xml:space="preserve"> the developer doesn’t get confused during develo</w:t>
+      </w:r>
+      <w:r>
+        <w:t>p</w:t>
+      </w:r>
+      <w:r>
+        <w:t>ment</w:t>
+      </w:r>
+      <w:r>
+        <w:t xml:space="preserve"> or do them in the wrong order which may cause issues with the prediction</w:t>
+      </w:r>
+      <w:r>
+        <w:t>.</w:t>
+      </w:r>
     </w:p>
     <w:p>
       <w:r>
@@ -13809,6 +14149,7 @@
                       <w:rPr>
                         <w:noProof/>
                       </w:rPr>
+                      <w:lastRenderedPageBreak/>
                       <w:t xml:space="preserve">[44] </w:t>
                     </w:r>
                   </w:p>
@@ -14013,7 +14354,6 @@
       <w:pPr>
         <w:pStyle w:val="Heading1"/>
       </w:pPr>
-      <w:bookmarkStart w:id="32" w:name="_Toc57499148"/>
       <w:r>
         <w:lastRenderedPageBreak/>
         <w:t>7</w:t>
@@ -14021,13 +14361,928 @@
       <w:r>
         <w:tab/>
       </w:r>
+      <w:bookmarkStart w:id="32" w:name="_Toc57499148"/>
       <w:r>
         <w:t>Appendix 1: Code Document</w:t>
       </w:r>
       <w:bookmarkEnd w:id="32"/>
     </w:p>
+    <w:p>
+      <w:r>
+        <w:t>from math import sqrt</w:t>
+      </w:r>
+    </w:p>
+    <w:p>
+      <w:r>
+        <w:t>from csv import reader</w:t>
+      </w:r>
+    </w:p>
+    <w:p/>
+    <w:p>
+      <w:r>
+        <w:t>def load_csv(filename):</w:t>
+      </w:r>
+    </w:p>
+    <w:p>
+      <w:r>
+        <w:t xml:space="preserve">    dataset = list()</w:t>
+      </w:r>
+    </w:p>
+    <w:p>
+      <w:r>
+        <w:t xml:space="preserve">    with open(filename, 'r') as file:</w:t>
+      </w:r>
+    </w:p>
+    <w:p>
+      <w:r>
+        <w:t xml:space="preserve">        csv_reader = reader(file)</w:t>
+      </w:r>
+    </w:p>
+    <w:p>
+      <w:r>
+        <w:t xml:space="preserve">        for row in csv_reader:</w:t>
+      </w:r>
+    </w:p>
+    <w:p>
+      <w:r>
+        <w:t xml:space="preserve">            if not row:</w:t>
+      </w:r>
+    </w:p>
+    <w:p>
+      <w:r>
+        <w:t xml:space="preserve">                continue</w:t>
+      </w:r>
+    </w:p>
+    <w:p>
+      <w:r>
+        <w:t xml:space="preserve">            dataset.append(row)</w:t>
+      </w:r>
+    </w:p>
+    <w:p>
+      <w:r>
+        <w:t xml:space="preserve">    return dataset</w:t>
+      </w:r>
+    </w:p>
+    <w:p/>
+    <w:p>
+      <w:r>
+        <w:t>def filter_dataset(dataset, stage):</w:t>
+      </w:r>
+    </w:p>
+    <w:p>
+      <w:r>
+        <w:t xml:space="preserve">    #only include data where the stage column is equal to the chosen stage</w:t>
+      </w:r>
+    </w:p>
+    <w:p>
+      <w:r>
+        <w:t xml:space="preserve">    dataset = [row for row in dataset if row[2] == stage]</w:t>
+      </w:r>
+    </w:p>
+    <w:p>
+      <w:r>
+        <w:t xml:space="preserve">    return dataset</w:t>
+      </w:r>
+    </w:p>
+    <w:p/>
+    <w:p>
+      <w:r>
+        <w:t>def get_unique_match_ids(dataset):</w:t>
+      </w:r>
+    </w:p>
+    <w:p>
+      <w:r>
+        <w:t xml:space="preserve">    unique_matches_dataset = []</w:t>
+      </w:r>
+    </w:p>
+    <w:p>
+      <w:r>
+        <w:t xml:space="preserve">    match_id_set = set()</w:t>
+      </w:r>
+    </w:p>
+    <w:p/>
+    <w:p>
+      <w:r>
+        <w:t xml:space="preserve">    for item in dataset:</w:t>
+      </w:r>
+    </w:p>
+    <w:p>
+      <w:r>
+        <w:t xml:space="preserve">        #if match id has already been seen in the dataset then don't add it to this set</w:t>
+      </w:r>
+    </w:p>
+    <w:p>
+      <w:r>
+        <w:t xml:space="preserve">        if item[3] not in match_id_set:</w:t>
+      </w:r>
+    </w:p>
+    <w:p>
+      <w:r>
+        <w:t xml:space="preserve">            match_id_set.add(item[3])</w:t>
+      </w:r>
+    </w:p>
+    <w:p>
+      <w:r>
+        <w:t xml:space="preserve">            unique_matches_dataset.append(item)</w:t>
+      </w:r>
+    </w:p>
+    <w:p>
+      <w:r>
+        <w:t xml:space="preserve">        else:</w:t>
+      </w:r>
+    </w:p>
+    <w:p>
+      <w:r>
+        <w:t xml:space="preserve">            pass</w:t>
+      </w:r>
+    </w:p>
+    <w:p>
+      <w:r>
+        <w:t xml:space="preserve">    return unique_matches_dataset</w:t>
+      </w:r>
+    </w:p>
+    <w:p/>
+    <w:p>
+      <w:r>
+        <w:t>def add_team_one_win_status(proto_dataset):</w:t>
+      </w:r>
+    </w:p>
+    <w:p>
+      <w:r>
+        <w:t xml:space="preserve">    team_one_win = proto_dataset</w:t>
+      </w:r>
+    </w:p>
+    <w:p>
+      <w:r>
+        <w:t xml:space="preserve">    for row in range(0,len(team_one_win)):</w:t>
+      </w:r>
+    </w:p>
+    <w:p>
+      <w:r>
+        <w:t xml:space="preserve">        #if the winning team is the team one then status is 1</w:t>
+      </w:r>
+    </w:p>
+    <w:p>
+      <w:r>
+        <w:t xml:space="preserve">        #otherwise it is 0</w:t>
+      </w:r>
+    </w:p>
+    <w:p>
+      <w:r>
+        <w:t xml:space="preserve">        if(team_one_win[row][5] == team_one_win[row][15]):</w:t>
+      </w:r>
+    </w:p>
+    <w:p>
+      <w:r>
+        <w:t xml:space="preserve">            team_one_win[row].append(1)</w:t>
+      </w:r>
+    </w:p>
+    <w:p>
+      <w:r>
+        <w:t xml:space="preserve">        else:</w:t>
+      </w:r>
+    </w:p>
+    <w:p>
+      <w:r>
+        <w:t xml:space="preserve">            team_one_win[row].append(0)</w:t>
+      </w:r>
+    </w:p>
+    <w:p>
+      <w:r>
+        <w:t xml:space="preserve">    return team_one_win</w:t>
+      </w:r>
+    </w:p>
+    <w:p/>
+    <w:p>
+      <w:r>
+        <w:t>def get_winrate(team_name, dataset, match_id):</w:t>
+      </w:r>
+    </w:p>
+    <w:p>
+      <w:r>
+        <w:t xml:space="preserve">    total_games = 0</w:t>
+      </w:r>
+    </w:p>
+    <w:p>
+      <w:r>
+        <w:t xml:space="preserve">    total_wins = 0</w:t>
+      </w:r>
+    </w:p>
+    <w:p/>
+    <w:p>
+      <w:r>
+        <w:t xml:space="preserve">    for match in range(0,len(dataset)):</w:t>
+      </w:r>
+    </w:p>
+    <w:p>
+      <w:r>
+        <w:t xml:space="preserve">        old_match_id = dataset[match][3]</w:t>
+      </w:r>
+    </w:p>
+    <w:p>
+      <w:r>
+        <w:t xml:space="preserve">        #if the match has already occured before the selected match or selected match has no match id</w:t>
+      </w:r>
+    </w:p>
+    <w:p>
+      <w:r>
+        <w:t xml:space="preserve">        #then include it as a match to check</w:t>
+      </w:r>
+    </w:p>
+    <w:p>
+      <w:r>
+        <w:t xml:space="preserve">        if((match_id is None) or (int(match_id) &gt; int(old_match_id))):</w:t>
+      </w:r>
+    </w:p>
+    <w:p>
+      <w:r>
+        <w:t xml:space="preserve">            old_game_team_one = dataset[match][15]</w:t>
+      </w:r>
+    </w:p>
+    <w:p>
+      <w:r>
+        <w:t xml:space="preserve">            old_game_team_two = dataset[match][16]</w:t>
+      </w:r>
+    </w:p>
+    <w:p>
+      <w:r>
+        <w:t xml:space="preserve">            old_game_winner = dataset[match][5]</w:t>
+      </w:r>
+    </w:p>
+    <w:p/>
+    <w:p>
+      <w:r>
+        <w:t xml:space="preserve">            #if the team was in the game increase the total games it has played counter</w:t>
+      </w:r>
+    </w:p>
+    <w:p>
+      <w:r>
+        <w:t xml:space="preserve">            if((team_name == old_game_team_one) or (team_name == old_game_team_two)):</w:t>
+      </w:r>
+    </w:p>
+    <w:p>
+      <w:r>
+        <w:t xml:space="preserve">                total_games+=1</w:t>
+      </w:r>
+    </w:p>
+    <w:p>
+      <w:r>
+        <w:t xml:space="preserve">                #if the team won increase the total wins it has counter</w:t>
+      </w:r>
+    </w:p>
+    <w:p>
+      <w:r>
+        <w:t xml:space="preserve">                if(team_name == old_game_winner):</w:t>
+      </w:r>
+    </w:p>
+    <w:p>
+      <w:r>
+        <w:t xml:space="preserve">                    total_wins+=1</w:t>
+      </w:r>
+    </w:p>
+    <w:p>
+      <w:r>
+        <w:lastRenderedPageBreak/>
+        <w:t xml:space="preserve">    </w:t>
+      </w:r>
+    </w:p>
+    <w:p>
+      <w:r>
+        <w:t xml:space="preserve">    #calculate the winrate</w:t>
+      </w:r>
+    </w:p>
+    <w:p>
+      <w:r>
+        <w:t xml:space="preserve">    try:</w:t>
+      </w:r>
+    </w:p>
+    <w:p>
+      <w:r>
+        <w:t xml:space="preserve">            winrate = total_wins / total_games</w:t>
+      </w:r>
+    </w:p>
+    <w:p>
+      <w:r>
+        <w:t xml:space="preserve">    #if total games is 0 then winrate is 0</w:t>
+      </w:r>
+    </w:p>
+    <w:p>
+      <w:r>
+        <w:t xml:space="preserve">    except ZeroDivisionError:</w:t>
+      </w:r>
+    </w:p>
+    <w:p>
+      <w:r>
+        <w:t xml:space="preserve">            winrate = 0 </w:t>
+      </w:r>
+    </w:p>
+    <w:p>
+      <w:r>
+        <w:t xml:space="preserve">    return winrate</w:t>
+      </w:r>
+    </w:p>
+    <w:p/>
+    <w:p>
+      <w:r>
+        <w:t>def get_winrate_differences(dataset):</w:t>
+      </w:r>
+    </w:p>
+    <w:p>
+      <w:r>
+        <w:t xml:space="preserve">    winrate_list = []</w:t>
+      </w:r>
+    </w:p>
+    <w:p>
+      <w:r>
+        <w:t xml:space="preserve">    winrate_difference_column_dataset = dataset</w:t>
+      </w:r>
+    </w:p>
+    <w:p/>
+    <w:p>
+      <w:r>
+        <w:t xml:space="preserve">    #for each row in dataset calculate difference between team one and team two winrate then add it to the dataset</w:t>
+      </w:r>
+    </w:p>
+    <w:p>
+      <w:r>
+        <w:t xml:space="preserve">    for row in range(0,len(dataset)):</w:t>
+      </w:r>
+    </w:p>
+    <w:p>
+      <w:r>
+        <w:t xml:space="preserve">        team_one = dataset[row][15]</w:t>
+      </w:r>
+    </w:p>
+    <w:p>
+      <w:r>
+        <w:t xml:space="preserve">        team_two = dataset[row][16]</w:t>
+      </w:r>
+    </w:p>
+    <w:p>
+      <w:r>
+        <w:t xml:space="preserve">        match_id = dataset[row][3]</w:t>
+      </w:r>
+    </w:p>
+    <w:p/>
+    <w:p>
+      <w:r>
+        <w:t xml:space="preserve">        #get team one and team two  winrate</w:t>
+      </w:r>
+    </w:p>
+    <w:p>
+      <w:r>
+        <w:t xml:space="preserve">        team_one_winrate = get_winrate(team_one, dataset, match_id)</w:t>
+      </w:r>
+    </w:p>
+    <w:p>
+      <w:r>
+        <w:t xml:space="preserve">        team_two_winrate = get_winrate(team_two, dataset, match_id)</w:t>
+      </w:r>
+    </w:p>
+    <w:p>
+      <w:r>
+        <w:t xml:space="preserve">        </w:t>
+      </w:r>
+    </w:p>
+    <w:p>
+      <w:r>
+        <w:t xml:space="preserve">        #calculate winrate difference and add to list of winrate differences</w:t>
+      </w:r>
+    </w:p>
+    <w:p>
+      <w:r>
+        <w:t xml:space="preserve">        winrate_diff = team_one_winrate - team_two_winrate</w:t>
+      </w:r>
+    </w:p>
+    <w:p>
+      <w:r>
+        <w:t xml:space="preserve">        winrate_list.append(winrate_diff)</w:t>
+      </w:r>
+    </w:p>
+    <w:p/>
+    <w:p>
+      <w:r>
+        <w:t xml:space="preserve">    #add winrate differences list to the dataset</w:t>
+      </w:r>
+    </w:p>
+    <w:p>
+      <w:r>
+        <w:t xml:space="preserve">    i = 0</w:t>
+      </w:r>
+    </w:p>
+    <w:p>
+      <w:r>
+        <w:t xml:space="preserve">    for row in winrate_difference_column_dataset:</w:t>
+      </w:r>
+    </w:p>
+    <w:p>
+      <w:r>
+        <w:lastRenderedPageBreak/>
+        <w:t xml:space="preserve">        row.append(winrate_list[i])</w:t>
+      </w:r>
+    </w:p>
+    <w:p>
+      <w:r>
+        <w:t xml:space="preserve">        i = i + 1</w:t>
+      </w:r>
+    </w:p>
+    <w:p>
+      <w:r>
+        <w:t xml:space="preserve">    return winrate_difference_column_dataset</w:t>
+      </w:r>
+    </w:p>
+    <w:p/>
+    <w:p>
+      <w:r>
+        <w:t>def get_distance(prediction_row, data_row):</w:t>
+      </w:r>
+    </w:p>
+    <w:p>
+      <w:r>
+        <w:t xml:space="preserve">    #get distance squared and then square root of it to avoid negative numbers</w:t>
+      </w:r>
+    </w:p>
+    <w:p>
+      <w:r>
+        <w:t xml:space="preserve">    distance = (prediction_row - data_row[26])**2</w:t>
+      </w:r>
+    </w:p>
+    <w:p>
+      <w:r>
+        <w:t xml:space="preserve">    return sqrt(distance)</w:t>
+      </w:r>
+    </w:p>
+    <w:p/>
+    <w:p>
+      <w:r>
+        <w:t>def get_neighbors(data, prediction_data, num_neighbors):</w:t>
+      </w:r>
+    </w:p>
+    <w:p>
+      <w:r>
+        <w:t xml:space="preserve">    distances = list()</w:t>
+      </w:r>
+    </w:p>
+    <w:p>
+      <w:r>
+        <w:t xml:space="preserve">    #get dataset with distances</w:t>
+      </w:r>
+    </w:p>
+    <w:p>
+      <w:r>
+        <w:t xml:space="preserve">    for data_row in data:</w:t>
+      </w:r>
+    </w:p>
+    <w:p>
+      <w:r>
+        <w:t xml:space="preserve">        dist = get_distance(prediction_data, data_row)</w:t>
+      </w:r>
+    </w:p>
+    <w:p>
+      <w:r>
+        <w:t xml:space="preserve">        distances.append((data_row, dist))</w:t>
+      </w:r>
+    </w:p>
+    <w:p>
+      <w:r>
+        <w:t xml:space="preserve">    #sort distances from smallest to biggest</w:t>
+      </w:r>
+    </w:p>
+    <w:p>
+      <w:r>
+        <w:t xml:space="preserve">    distances.sort(key=lambda tup: tup[1])</w:t>
+      </w:r>
+    </w:p>
+    <w:p>
+      <w:r>
+        <w:t xml:space="preserve">    #create list of the shortest neighbours for selected amount of nearest neighbours</w:t>
+      </w:r>
+    </w:p>
+    <w:p>
+      <w:r>
+        <w:t xml:space="preserve">    neighbors = list()</w:t>
+      </w:r>
+    </w:p>
+    <w:p>
+      <w:r>
+        <w:t xml:space="preserve">    for i in range(num_neighbors):</w:t>
+      </w:r>
+    </w:p>
+    <w:p>
+      <w:r>
+        <w:t xml:space="preserve">        neighbors.append(distances[i][0])</w:t>
+      </w:r>
+    </w:p>
+    <w:p>
+      <w:r>
+        <w:t xml:space="preserve">    return neighbors</w:t>
+      </w:r>
+    </w:p>
+    <w:p/>
+    <w:p>
+      <w:r>
+        <w:t>def predict_classification(data, prediction_data, num_neighbors):</w:t>
+      </w:r>
+    </w:p>
+    <w:p>
+      <w:r>
+        <w:t xml:space="preserve">    #get list of the shortest neighbours for selected amount of nearest neighbours</w:t>
+      </w:r>
+    </w:p>
+    <w:p>
+      <w:r>
+        <w:t xml:space="preserve">    neighbors = get_neighbors(data, prediction_data, num_neighbors)</w:t>
+      </w:r>
+    </w:p>
+    <w:p>
+      <w:r>
+        <w:t xml:space="preserve">    #create list of the team one win statuses for each of the nearest neighbours</w:t>
+      </w:r>
+    </w:p>
+    <w:p>
+      <w:r>
+        <w:t xml:space="preserve">    neighbors_votes = [row[25] for row in neighbors]</w:t>
+      </w:r>
+    </w:p>
+    <w:p/>
+    <w:p>
+      <w:r>
+        <w:t xml:space="preserve">    #count nearest neighbours votes</w:t>
+      </w:r>
+    </w:p>
+    <w:p>
+      <w:r>
+        <w:t xml:space="preserve">    team_one_win_votes = 0</w:t>
+      </w:r>
+    </w:p>
+    <w:p>
+      <w:r>
+        <w:lastRenderedPageBreak/>
+        <w:t xml:space="preserve">    team_two_win_votes = 0</w:t>
+      </w:r>
+    </w:p>
+    <w:p>
+      <w:r>
+        <w:t xml:space="preserve">    for vote in neighbors_votes:</w:t>
+      </w:r>
+    </w:p>
+    <w:p>
+      <w:r>
+        <w:t xml:space="preserve">        if(vote == 1):</w:t>
+      </w:r>
+    </w:p>
+    <w:p>
+      <w:r>
+        <w:t xml:space="preserve">            team_one_win_votes+=1</w:t>
+      </w:r>
+    </w:p>
+    <w:p>
+      <w:r>
+        <w:t xml:space="preserve">        else:</w:t>
+      </w:r>
+    </w:p>
+    <w:p>
+      <w:r>
+        <w:t xml:space="preserve">            team_two_win_votes+=1</w:t>
+      </w:r>
+    </w:p>
+    <w:p>
+      <w:r>
+        <w:t xml:space="preserve">    #choose prediction based on which team had more votes and output percentage of votes that predict this outcome</w:t>
+      </w:r>
+    </w:p>
+    <w:p>
+      <w:r>
+        <w:t xml:space="preserve">    if(team_one_win_votes &gt; team_two_win_votes):</w:t>
+      </w:r>
+    </w:p>
+    <w:p>
+      <w:r>
+        <w:t xml:space="preserve">        prediction = "I predict that team one wins by " + str(team_one_win_votes/len(neighbors_votes)*100) + "% of the neighbours votes"</w:t>
+      </w:r>
+    </w:p>
+    <w:p>
+      <w:r>
+        <w:t xml:space="preserve">    else:</w:t>
+      </w:r>
+    </w:p>
+    <w:p>
+      <w:r>
+        <w:t xml:space="preserve">        prediction = "I predict that team two wins by " + str(team_two_win_votes/len(neighbors_votes)*100) + "% of the neighbours votes"</w:t>
+      </w:r>
+    </w:p>
+    <w:p>
+      <w:r>
+        <w:t xml:space="preserve">    return prediction</w:t>
+      </w:r>
+    </w:p>
+    <w:p/>
+    <w:p>
+      <w:r>
+        <w:t>def switch(id):</w:t>
+      </w:r>
+    </w:p>
+    <w:p>
+      <w:r>
+        <w:t xml:space="preserve">    #created a dictionary to use as a switch case</w:t>
+      </w:r>
+    </w:p>
+    <w:p>
+      <w:r>
+        <w:t xml:space="preserve">    switcher = {</w:t>
+      </w:r>
+    </w:p>
+    <w:p>
+      <w:r>
+        <w:t xml:space="preserve">        1:"Atlanta Reign",</w:t>
+      </w:r>
+    </w:p>
+    <w:p>
+      <w:r>
+        <w:t xml:space="preserve">        2:"Boston Uprising",</w:t>
+      </w:r>
+    </w:p>
+    <w:p>
+      <w:r>
+        <w:t xml:space="preserve">        3:"Chengdu Hunters",</w:t>
+      </w:r>
+    </w:p>
+    <w:p>
+      <w:r>
+        <w:t xml:space="preserve">        4:"Dallas Fuel",</w:t>
+      </w:r>
+    </w:p>
+    <w:p>
+      <w:r>
+        <w:t xml:space="preserve">        5:"Florida Mayhem",</w:t>
+      </w:r>
+    </w:p>
+    <w:p>
+      <w:r>
+        <w:t xml:space="preserve">        6:"Guangzhou Charge",</w:t>
+      </w:r>
+    </w:p>
+    <w:p>
+      <w:r>
+        <w:t xml:space="preserve">        7:"Hangzhou Spark",</w:t>
+      </w:r>
+    </w:p>
+    <w:p>
+      <w:r>
+        <w:t xml:space="preserve">        8:"Houston Outlaws",</w:t>
+      </w:r>
+    </w:p>
+    <w:p>
+      <w:r>
+        <w:t xml:space="preserve">        9:"London Spitfire",</w:t>
+      </w:r>
+    </w:p>
+    <w:p>
+      <w:r>
+        <w:t xml:space="preserve">        10:"Los Angeles Gladiators",</w:t>
+      </w:r>
+    </w:p>
+    <w:p>
+      <w:r>
+        <w:t xml:space="preserve">        11:"Los Angeles Valiant",</w:t>
+      </w:r>
+    </w:p>
+    <w:p>
+      <w:r>
+        <w:t xml:space="preserve">        12:"New York Excelsior",</w:t>
+      </w:r>
+    </w:p>
+    <w:p>
+      <w:r>
+        <w:t xml:space="preserve">        13:"Paris Eternal",</w:t>
+      </w:r>
+    </w:p>
+    <w:p>
+      <w:r>
+        <w:lastRenderedPageBreak/>
+        <w:t xml:space="preserve">        14:"Philadelphia Fusion",</w:t>
+      </w:r>
+    </w:p>
+    <w:p>
+      <w:r>
+        <w:t xml:space="preserve">        15:"San Francisco Shock",</w:t>
+      </w:r>
+    </w:p>
+    <w:p>
+      <w:r>
+        <w:t xml:space="preserve">        16:"Seoul Dynasty",</w:t>
+      </w:r>
+    </w:p>
+    <w:p>
+      <w:r>
+        <w:t xml:space="preserve">        17:"Shanghai Dragons",</w:t>
+      </w:r>
+    </w:p>
+    <w:p>
+      <w:r>
+        <w:t xml:space="preserve">        18:"Toronto Defiant",</w:t>
+      </w:r>
+    </w:p>
+    <w:p>
+      <w:r>
+        <w:t xml:space="preserve">        19:"Vancouver Titans",</w:t>
+      </w:r>
+    </w:p>
+    <w:p>
+      <w:r>
+        <w:t xml:space="preserve">        20:"Washington Justice"</w:t>
+      </w:r>
+    </w:p>
+    <w:p>
+      <w:r>
+        <w:t xml:space="preserve">    }</w:t>
+      </w:r>
+    </w:p>
+    <w:p>
+      <w:r>
+        <w:t xml:space="preserve">    return switcher.get(id, "Invalid team")</w:t>
+      </w:r>
+    </w:p>
+    <w:p/>
+    <w:p>
+      <w:r>
+        <w:t>#this is the filename of the OWL match map stats csv file</w:t>
+      </w:r>
+    </w:p>
+    <w:p>
+      <w:r>
+        <w:t>filename = 'match_map_stats.csv'</w:t>
+      </w:r>
+    </w:p>
+    <w:p>
+      <w:r>
+        <w:t>#makes a 2D list from the map stats file</w:t>
+      </w:r>
+    </w:p>
+    <w:p>
+      <w:r>
+        <w:t>dataset = load_csv(filename)</w:t>
+      </w:r>
+    </w:p>
+    <w:p>
+      <w:r>
+        <w:t>#removes data from matches outside of the 2020 Season of OWL</w:t>
+      </w:r>
+    </w:p>
+    <w:p>
+      <w:r>
+        <w:t>dataset = filter_dataset(dataset, "OWL 2020 Regular Season")</w:t>
+      </w:r>
+    </w:p>
+    <w:p>
+      <w:r>
+        <w:t>#removes rows with duplicate matchIDs</w:t>
+      </w:r>
+    </w:p>
+    <w:p>
+      <w:r>
+        <w:t>dataset = get_unique_match_ids(dataset)</w:t>
+      </w:r>
+    </w:p>
+    <w:p>
+      <w:r>
+        <w:t>#adds a column that states if team 1 won or lost the game</w:t>
+      </w:r>
+    </w:p>
+    <w:p>
+      <w:r>
+        <w:t>dataset = add_team_one_win_status(dataset)</w:t>
+      </w:r>
+    </w:p>
+    <w:p>
+      <w:r>
+        <w:t>#adds a column that includes the difference between the winrate of team 1 and team 2</w:t>
+      </w:r>
+    </w:p>
+    <w:p>
+      <w:r>
+        <w:t>dataset_with_winrate_difference = get_winrate_differences(dataset)</w:t>
+      </w:r>
+    </w:p>
+    <w:p/>
+    <w:p>
+      <w:r>
+        <w:t xml:space="preserve">#The value of K to be used in K Nearest Neighbours </w:t>
+      </w:r>
+    </w:p>
+    <w:p>
+      <w:r>
+        <w:t>num_neighbors = 9</w:t>
+      </w:r>
+    </w:p>
+    <w:p/>
+    <w:p>
+      <w:r>
+        <w:t>print("Atlanta Reign          [1]\nBoston Uprising        [2]\nChengdu Hunters        [3]\nDallas Fuel            [4]\nFlorida Mayhem         [5]\nGuangzhou Charge       [6]\</w:t>
+      </w:r>
+    </w:p>
+    <w:p>
+      <w:r>
+        <w:t xml:space="preserve">        \nHangzhou Spark         [7]\nHouston Outlaws        [8]\nLondon Spitfire        [9]\nLos Angeles Gladiators [10]\nLos Angeles Valiant    [11]\</w:t>
+      </w:r>
+    </w:p>
+    <w:p>
+      <w:r>
+        <w:t xml:space="preserve">        \nNew York Excelsior     [12]\nParis Eternal          [13]\nPhiladelphia Fusion    [14]\nSan Francisco Shock    [15]\nSeoul Dynasty          [16]\</w:t>
+      </w:r>
+    </w:p>
+    <w:p>
+      <w:r>
+        <w:lastRenderedPageBreak/>
+        <w:t xml:space="preserve">        \nShanghai Dragons       [17]\nToronto Defiant        [18]\nVancouver Titans       [19]\nWashington Justice     [20]")</w:t>
+      </w:r>
+    </w:p>
+    <w:p/>
+    <w:p>
+      <w:r>
+        <w:t>#get user team choices</w:t>
+      </w:r>
+    </w:p>
+    <w:p>
+      <w:r>
+        <w:t>team_one_input = input("Choose team 1: ")</w:t>
+      </w:r>
+    </w:p>
+    <w:p>
+      <w:r>
+        <w:t>team_two_input = input("Choose team 2: ")</w:t>
+      </w:r>
+    </w:p>
+    <w:p>
+      <w:r>
+        <w:t>team_one_name = switch(int(team_one_input))</w:t>
+      </w:r>
+    </w:p>
+    <w:p>
+      <w:r>
+        <w:t>team_two_name = switch(int(team_two_input))</w:t>
+      </w:r>
+    </w:p>
+    <w:p/>
+    <w:p>
+      <w:r>
+        <w:t>#get winrates for each team and calculate difference</w:t>
+      </w:r>
+    </w:p>
+    <w:p>
+      <w:r>
+        <w:t>team_one_win_rate = get_winrate(team_one_name, dataset_with_winrate_difference, None)</w:t>
+      </w:r>
+    </w:p>
+    <w:p>
+      <w:r>
+        <w:t>team_two_win_rate = get_winrate(team_two_name, dataset_with_winrate_difference, None)</w:t>
+      </w:r>
+    </w:p>
+    <w:p>
+      <w:r>
+        <w:t>winrate_difference = team_one_win_rate - team_two_win_rate</w:t>
+      </w:r>
+    </w:p>
+    <w:p/>
+    <w:p>
+      <w:r>
+        <w:t>#predict which team will win and display it to the user</w:t>
+      </w:r>
+    </w:p>
+    <w:p>
+      <w:r>
+        <w:t>prediction = predict_classification(dataset_with_winrate_difference, winrate_difference, num_neighbors)</w:t>
+      </w:r>
+    </w:p>
+    <w:p>
+      <w:r>
+        <w:t>print(prediction)</w:t>
+      </w:r>
+    </w:p>
+    <w:p/>
+    <w:p>
+      <w:r>
+        <w:t>#uncomment these lines to create csv of the final state of the dataset</w:t>
+      </w:r>
+    </w:p>
+    <w:p>
+      <w:r>
+        <w:t># with open('finalDataset.csv', 'w') as f:</w:t>
+      </w:r>
+    </w:p>
+    <w:p>
+      <w:r>
+        <w:t>#     for item in dataset_with_winrate_difference:</w:t>
+      </w:r>
+    </w:p>
+    <w:p>
+      <w:r>
+        <w:t>#         f.write("%s\n" % item)</w:t>
+      </w:r>
+    </w:p>
     <w:sectPr>
-      <w:footerReference w:type="default" r:id="rId28"/>
+      <w:footerReference w:type="default" r:id="rId32"/>
       <w:pgSz w:w="11906" w:h="16838"/>
       <w:pgMar w:top="1440" w:right="1440" w:bottom="1440" w:left="1440" w:header="708" w:footer="708" w:gutter="0"/>
       <w:cols w:space="708"/>

</xml_diff>